<commit_message>
Part 1 Chapter 3
Starting with condition expressions.
</commit_message>
<xml_diff>
--- a/Lesson 3/Chapter 2.docx
+++ b/Lesson 3/Chapter 2.docx
@@ -1039,6 +1039,39 @@
           <w:lang w:val="en-US"/>
         </w:rPr>
         <w:t>Anything after a # is ignored by Python.</w:t>
+      </w:r>
+    </w:p>
+    <w:p>
+      <w:pPr>
+        <w:rPr>
+          <w:sz w:val="24"/>
+          <w:szCs w:val="24"/>
+          <w:lang w:val="en-US"/>
+        </w:rPr>
+      </w:pPr>
+      <w:r>
+        <w:rPr>
+          <w:sz w:val="24"/>
+          <w:szCs w:val="24"/>
+          <w:lang w:val="en-US"/>
+        </w:rPr>
+        <w:t xml:space="preserve">Finished the Lesson 3, </w:t>
+      </w:r>
+      <w:r>
+        <w:rPr>
+          <w:sz w:val="24"/>
+          <w:szCs w:val="24"/>
+          <w:lang w:val="en-US"/>
+        </w:rPr>
+        <w:t>manipulating</w:t>
+      </w:r>
+      <w:r>
+        <w:rPr>
+          <w:sz w:val="24"/>
+          <w:szCs w:val="24"/>
+          <w:lang w:val="en-US"/>
+        </w:rPr>
+        <w:t xml:space="preserve"> variables, expressions and statements!</w:t>
       </w:r>
     </w:p>
     <w:sectPr>

</xml_diff>